<commit_message>
Check for data reproducibility Analysis layout
</commit_message>
<xml_diff>
--- a/analysis/SupplementaryMaterial.docx
+++ b/analysis/SupplementaryMaterial.docx
@@ -69,6 +69,14 @@
     <w:p>
       <w:pPr>
         <w:pStyle w:val="FirstParagraph"/>
+      </w:pPr>
+      <w:r>
+        <w:t xml:space="preserve">Depth pattern of Alpha, Beta and Gamma Richness for full dataset. Lines show the mean Alpha Richness per lake (boxes) and year with their corresponding standard deviation; the single RichnessPeaks are depicted as points. The different dataset levels can be distinguished by line type and point shape: Points and solid line=LEVEL1; triangles and dotted line=LEVEL2; squares and broken line=LEVEL3</w:t>
+      </w:r>
+    </w:p>
+    <w:p>
+      <w:pPr>
+        <w:pStyle w:val="BodyText"/>
       </w:pPr>
       <w:r>
         <w:drawing>
@@ -199,6 +207,14 @@
     </w:p>
     <w:p>
       <w:pPr>
+        <w:pStyle w:val="BodyText"/>
+      </w:pPr>
+      <w:r>
+        <w:t xml:space="preserve">Correlations between metrices</w:t>
+      </w:r>
+    </w:p>
+    <w:p>
+      <w:pPr>
         <w:pStyle w:val="Heading2"/>
       </w:pPr>
       <w:bookmarkStart w:id="25" w:name="correlations-drivers"/>
@@ -266,10 +282,10 @@
       <w:pPr>
         <w:pStyle w:val="Heading2"/>
       </w:pPr>
-      <w:bookmarkStart w:id="27" w:name="temporal-change"/>
+      <w:bookmarkStart w:id="27" w:name="driver"/>
       <w:bookmarkEnd w:id="27"/>
       <w:r>
-        <w:t xml:space="preserve">Temporal change</w:t>
+        <w:t xml:space="preserve">Driver</w:t>
       </w:r>
     </w:p>
     <w:p>
@@ -277,16 +293,1022 @@
         <w:pStyle w:val="FirstParagraph"/>
       </w:pPr>
       <w:r>
+        <w:t xml:space="preserve">Test for representativity of small dataset for medium dataset</w:t>
+      </w:r>
+    </w:p>
+    <w:p>
+      <w:pPr>
+        <w:pStyle w:val="SourceCode"/>
+      </w:pPr>
+      <w:r>
+        <w:rPr>
+          <w:rStyle w:val="KeywordTok"/>
+        </w:rPr>
+        <w:t xml:space="preserve">library</w:t>
+      </w:r>
+      <w:r>
+        <w:rPr>
+          <w:rStyle w:val="NormalTok"/>
+        </w:rPr>
+        <w:t xml:space="preserve">(ggbiplot)</w:t>
+      </w:r>
+      <w:r>
+        <w:br w:type="textWrapping"/>
+      </w:r>
+      <w:r>
+        <w:br w:type="textWrapping"/>
+      </w:r>
+      <w:r>
+        <w:rPr>
+          <w:rStyle w:val="NormalTok"/>
+        </w:rPr>
+        <w:t xml:space="preserve">label_lake&lt;-</w:t>
+      </w:r>
+      <w:r>
+        <w:rPr>
+          <w:rStyle w:val="StringTok"/>
+        </w:rPr>
+        <w:t xml:space="preserve"> </w:t>
+      </w:r>
+      <w:r>
+        <w:rPr>
+          <w:rStyle w:val="NormalTok"/>
+        </w:rPr>
+        <w:t xml:space="preserve">PEAK_Chem_norm[</w:t>
+      </w:r>
+      <w:r>
+        <w:rPr>
+          <w:rStyle w:val="KeywordTok"/>
+        </w:rPr>
+        <w:t xml:space="preserve">complete.cases</w:t>
+      </w:r>
+      <w:r>
+        <w:rPr>
+          <w:rStyle w:val="NormalTok"/>
+        </w:rPr>
+        <w:t xml:space="preserve">(PEAK_Chem_norm[,</w:t>
+      </w:r>
+      <w:r>
+        <w:rPr>
+          <w:rStyle w:val="KeywordTok"/>
+        </w:rPr>
+        <w:t xml:space="preserve">c</w:t>
+      </w:r>
+      <w:r>
+        <w:rPr>
+          <w:rStyle w:val="NormalTok"/>
+        </w:rPr>
+        <w:t xml:space="preserve">(</w:t>
+      </w:r>
+      <w:r>
+        <w:rPr>
+          <w:rStyle w:val="DecValTok"/>
+        </w:rPr>
+        <w:t xml:space="preserve">3</w:t>
+      </w:r>
+      <w:r>
+        <w:rPr>
+          <w:rStyle w:val="OperatorTok"/>
+        </w:rPr>
+        <w:t xml:space="preserve">:</w:t>
+      </w:r>
+      <w:r>
+        <w:rPr>
+          <w:rStyle w:val="DecValTok"/>
+        </w:rPr>
+        <w:t xml:space="preserve">16</w:t>
+      </w:r>
+      <w:r>
+        <w:rPr>
+          <w:rStyle w:val="NormalTok"/>
+        </w:rPr>
+        <w:t xml:space="preserve">,</w:t>
+      </w:r>
+      <w:r>
+        <w:rPr>
+          <w:rStyle w:val="DecValTok"/>
+        </w:rPr>
+        <w:t xml:space="preserve">19</w:t>
+      </w:r>
+      <w:r>
+        <w:rPr>
+          <w:rStyle w:val="NormalTok"/>
+        </w:rPr>
+        <w:t xml:space="preserve">)]),] </w:t>
+      </w:r>
+      <w:r>
+        <w:rPr>
+          <w:rStyle w:val="CommentTok"/>
+        </w:rPr>
+        <w:t xml:space="preserve">#LEVEL 3 data #19 #</w:t>
+      </w:r>
+      <w:r>
+        <w:br w:type="textWrapping"/>
+      </w:r>
+      <w:r>
+        <w:rPr>
+          <w:rStyle w:val="NormalTok"/>
+        </w:rPr>
+        <w:t xml:space="preserve">lak.pca &lt;-</w:t>
+      </w:r>
+      <w:r>
+        <w:rPr>
+          <w:rStyle w:val="StringTok"/>
+        </w:rPr>
+        <w:t xml:space="preserve"> </w:t>
+      </w:r>
+      <w:r>
+        <w:rPr>
+          <w:rStyle w:val="KeywordTok"/>
+        </w:rPr>
+        <w:t xml:space="preserve">prcomp</w:t>
+      </w:r>
+      <w:r>
+        <w:rPr>
+          <w:rStyle w:val="NormalTok"/>
+        </w:rPr>
+        <w:t xml:space="preserve">(</w:t>
+      </w:r>
+      <w:r>
+        <w:rPr>
+          <w:rStyle w:val="KeywordTok"/>
+        </w:rPr>
+        <w:t xml:space="preserve">na.omit</w:t>
+      </w:r>
+      <w:r>
+        <w:rPr>
+          <w:rStyle w:val="NormalTok"/>
+        </w:rPr>
+        <w:t xml:space="preserve">(label_lake[,</w:t>
+      </w:r>
+      <w:r>
+        <w:rPr>
+          <w:rStyle w:val="KeywordTok"/>
+        </w:rPr>
+        <w:t xml:space="preserve">c</w:t>
+      </w:r>
+      <w:r>
+        <w:rPr>
+          <w:rStyle w:val="NormalTok"/>
+        </w:rPr>
+        <w:t xml:space="preserve">(</w:t>
+      </w:r>
+      <w:r>
+        <w:rPr>
+          <w:rStyle w:val="DecValTok"/>
+        </w:rPr>
+        <w:t xml:space="preserve">3</w:t>
+      </w:r>
+      <w:r>
+        <w:rPr>
+          <w:rStyle w:val="OperatorTok"/>
+        </w:rPr>
+        <w:t xml:space="preserve">:</w:t>
+      </w:r>
+      <w:r>
+        <w:rPr>
+          <w:rStyle w:val="DecValTok"/>
+        </w:rPr>
+        <w:t xml:space="preserve">16</w:t>
+      </w:r>
+      <w:r>
+        <w:rPr>
+          <w:rStyle w:val="NormalTok"/>
+        </w:rPr>
+        <w:t xml:space="preserve">,</w:t>
+      </w:r>
+      <w:r>
+        <w:rPr>
+          <w:rStyle w:val="DecValTok"/>
+        </w:rPr>
+        <w:t xml:space="preserve">19</w:t>
+      </w:r>
+      <w:r>
+        <w:rPr>
+          <w:rStyle w:val="NormalTok"/>
+        </w:rPr>
+        <w:t xml:space="preserve">)]),</w:t>
+      </w:r>
+      <w:r>
+        <w:rPr>
+          <w:rStyle w:val="DataTypeTok"/>
+        </w:rPr>
+        <w:t xml:space="preserve">center =</w:t>
+      </w:r>
+      <w:r>
+        <w:rPr>
+          <w:rStyle w:val="NormalTok"/>
+        </w:rPr>
+        <w:t xml:space="preserve"> </w:t>
+      </w:r>
+      <w:r>
+        <w:rPr>
+          <w:rStyle w:val="OtherTok"/>
+        </w:rPr>
+        <w:t xml:space="preserve">TRUE</w:t>
+      </w:r>
+      <w:r>
+        <w:rPr>
+          <w:rStyle w:val="NormalTok"/>
+        </w:rPr>
+        <w:t xml:space="preserve">, </w:t>
+      </w:r>
+      <w:r>
+        <w:rPr>
+          <w:rStyle w:val="DataTypeTok"/>
+        </w:rPr>
+        <w:t xml:space="preserve">scale. =</w:t>
+      </w:r>
+      <w:r>
+        <w:rPr>
+          <w:rStyle w:val="NormalTok"/>
+        </w:rPr>
+        <w:t xml:space="preserve"> </w:t>
+      </w:r>
+      <w:r>
+        <w:rPr>
+          <w:rStyle w:val="OtherTok"/>
+        </w:rPr>
+        <w:t xml:space="preserve">TRUE</w:t>
+      </w:r>
+      <w:r>
+        <w:rPr>
+          <w:rStyle w:val="NormalTok"/>
+        </w:rPr>
+        <w:t xml:space="preserve">)</w:t>
+      </w:r>
+      <w:r>
+        <w:br w:type="textWrapping"/>
+      </w:r>
+      <w:r>
+        <w:rPr>
+          <w:rStyle w:val="CommentTok"/>
+        </w:rPr>
+        <w:t xml:space="preserve">#print(lak.pca)</w:t>
+      </w:r>
+      <w:r>
+        <w:br w:type="textWrapping"/>
+      </w:r>
+      <w:r>
+        <w:rPr>
+          <w:rStyle w:val="CommentTok"/>
+        </w:rPr>
+        <w:t xml:space="preserve">#plot(lak.pca, type="l")</w:t>
+      </w:r>
+      <w:r>
+        <w:br w:type="textWrapping"/>
+      </w:r>
+      <w:r>
+        <w:rPr>
+          <w:rStyle w:val="CommentTok"/>
+        </w:rPr>
+        <w:t xml:space="preserve">#summary(lak.pca) </w:t>
+      </w:r>
+      <w:r>
+        <w:br w:type="textWrapping"/>
+      </w:r>
+      <w:r>
+        <w:br w:type="textWrapping"/>
+      </w:r>
+      <w:r>
+        <w:rPr>
+          <w:rStyle w:val="NormalTok"/>
+        </w:rPr>
+        <w:t xml:space="preserve">p1&lt;-</w:t>
+      </w:r>
+      <w:r>
+        <w:rPr>
+          <w:rStyle w:val="StringTok"/>
+        </w:rPr>
+        <w:t xml:space="preserve"> </w:t>
+      </w:r>
+      <w:r>
+        <w:rPr>
+          <w:rStyle w:val="KeywordTok"/>
+        </w:rPr>
+        <w:t xml:space="preserve">ggbiplot</w:t>
+      </w:r>
+      <w:r>
+        <w:rPr>
+          <w:rStyle w:val="NormalTok"/>
+        </w:rPr>
+        <w:t xml:space="preserve">(lak.pca, </w:t>
+      </w:r>
+      <w:r>
+        <w:rPr>
+          <w:rStyle w:val="DataTypeTok"/>
+        </w:rPr>
+        <w:t xml:space="preserve">choices =</w:t>
+      </w:r>
+      <w:r>
+        <w:rPr>
+          <w:rStyle w:val="NormalTok"/>
+        </w:rPr>
+        <w:t xml:space="preserve"> </w:t>
+      </w:r>
+      <w:r>
+        <w:rPr>
+          <w:rStyle w:val="DecValTok"/>
+        </w:rPr>
+        <w:t xml:space="preserve">1</w:t>
+      </w:r>
+      <w:r>
+        <w:rPr>
+          <w:rStyle w:val="OperatorTok"/>
+        </w:rPr>
+        <w:t xml:space="preserve">:</w:t>
+      </w:r>
+      <w:r>
+        <w:rPr>
+          <w:rStyle w:val="DecValTok"/>
+        </w:rPr>
+        <w:t xml:space="preserve">2</w:t>
+      </w:r>
+      <w:r>
+        <w:rPr>
+          <w:rStyle w:val="NormalTok"/>
+        </w:rPr>
+        <w:t xml:space="preserve">, </w:t>
+      </w:r>
+      <w:r>
+        <w:rPr>
+          <w:rStyle w:val="DataTypeTok"/>
+        </w:rPr>
+        <w:t xml:space="preserve">obs.scale =</w:t>
+      </w:r>
+      <w:r>
+        <w:rPr>
+          <w:rStyle w:val="NormalTok"/>
+        </w:rPr>
+        <w:t xml:space="preserve"> </w:t>
+      </w:r>
+      <w:r>
+        <w:rPr>
+          <w:rStyle w:val="DecValTok"/>
+        </w:rPr>
+        <w:t xml:space="preserve">1</w:t>
+      </w:r>
+      <w:r>
+        <w:rPr>
+          <w:rStyle w:val="NormalTok"/>
+        </w:rPr>
+        <w:t xml:space="preserve">, </w:t>
+      </w:r>
+      <w:r>
+        <w:rPr>
+          <w:rStyle w:val="DataTypeTok"/>
+        </w:rPr>
+        <w:t xml:space="preserve">var.scale =</w:t>
+      </w:r>
+      <w:r>
+        <w:rPr>
+          <w:rStyle w:val="NormalTok"/>
+        </w:rPr>
+        <w:t xml:space="preserve"> </w:t>
+      </w:r>
+      <w:r>
+        <w:rPr>
+          <w:rStyle w:val="DecValTok"/>
+        </w:rPr>
+        <w:t xml:space="preserve">1</w:t>
+      </w:r>
+      <w:r>
+        <w:rPr>
+          <w:rStyle w:val="NormalTok"/>
+        </w:rPr>
+        <w:t xml:space="preserve">,</w:t>
+      </w:r>
+      <w:r>
+        <w:rPr>
+          <w:rStyle w:val="DataTypeTok"/>
+        </w:rPr>
+        <w:t xml:space="preserve">labels=</w:t>
+      </w:r>
+      <w:r>
+        <w:rPr>
+          <w:rStyle w:val="NormalTok"/>
+        </w:rPr>
+        <w:t xml:space="preserve">label_lake</w:t>
+      </w:r>
+      <w:r>
+        <w:rPr>
+          <w:rStyle w:val="OperatorTok"/>
+        </w:rPr>
+        <w:t xml:space="preserve">$</w:t>
+      </w:r>
+      <w:r>
+        <w:rPr>
+          <w:rStyle w:val="NormalTok"/>
+        </w:rPr>
+        <w:t xml:space="preserve">Lake, </w:t>
+      </w:r>
+      <w:r>
+        <w:rPr>
+          <w:rStyle w:val="DataTypeTok"/>
+        </w:rPr>
+        <w:t xml:space="preserve">arrow.color =</w:t>
+      </w:r>
+      <w:r>
+        <w:rPr>
+          <w:rStyle w:val="NormalTok"/>
+        </w:rPr>
+        <w:t xml:space="preserve"> </w:t>
+      </w:r>
+      <w:r>
+        <w:rPr>
+          <w:rStyle w:val="StringTok"/>
+        </w:rPr>
+        <w:t xml:space="preserve">"#FF0000"</w:t>
+      </w:r>
+      <w:r>
+        <w:rPr>
+          <w:rStyle w:val="NormalTok"/>
+        </w:rPr>
+        <w:t xml:space="preserve">,</w:t>
+      </w:r>
+      <w:r>
+        <w:br w:type="textWrapping"/>
+      </w:r>
+      <w:r>
+        <w:rPr>
+          <w:rStyle w:val="NormalTok"/>
+        </w:rPr>
+        <w:t xml:space="preserve">         </w:t>
+      </w:r>
+      <w:r>
+        <w:rPr>
+          <w:rStyle w:val="CommentTok"/>
+        </w:rPr>
+        <w:t xml:space="preserve">#groups = group_lake_withoutSAK, </w:t>
+      </w:r>
+      <w:r>
+        <w:br w:type="textWrapping"/>
+      </w:r>
+      <w:r>
+        <w:rPr>
+          <w:rStyle w:val="NormalTok"/>
+        </w:rPr>
+        <w:t xml:space="preserve">         </w:t>
+      </w:r>
+      <w:r>
+        <w:rPr>
+          <w:rStyle w:val="DataTypeTok"/>
+        </w:rPr>
+        <w:t xml:space="preserve">ellipse =</w:t>
+      </w:r>
+      <w:r>
+        <w:rPr>
+          <w:rStyle w:val="NormalTok"/>
+        </w:rPr>
+        <w:t xml:space="preserve"> </w:t>
+      </w:r>
+      <w:r>
+        <w:rPr>
+          <w:rStyle w:val="OtherTok"/>
+        </w:rPr>
+        <w:t xml:space="preserve">TRUE</w:t>
+      </w:r>
+      <w:r>
+        <w:rPr>
+          <w:rStyle w:val="NormalTok"/>
+        </w:rPr>
+        <w:t xml:space="preserve">, </w:t>
+      </w:r>
+      <w:r>
+        <w:rPr>
+          <w:rStyle w:val="DataTypeTok"/>
+        </w:rPr>
+        <w:t xml:space="preserve">cicle =</w:t>
+      </w:r>
+      <w:r>
+        <w:rPr>
+          <w:rStyle w:val="NormalTok"/>
+        </w:rPr>
+        <w:t xml:space="preserve"> </w:t>
+      </w:r>
+      <w:r>
+        <w:rPr>
+          <w:rStyle w:val="OtherTok"/>
+        </w:rPr>
+        <w:t xml:space="preserve">TRUE</w:t>
+      </w:r>
+      <w:r>
+        <w:rPr>
+          <w:rStyle w:val="NormalTok"/>
+        </w:rPr>
+        <w:t xml:space="preserve">) </w:t>
+      </w:r>
+      <w:r>
+        <w:rPr>
+          <w:rStyle w:val="CommentTok"/>
+        </w:rPr>
+        <w:t xml:space="preserve">#+ xlim(-4,4) +ylim(-4,4)</w:t>
+      </w:r>
+      <w:r>
+        <w:br w:type="textWrapping"/>
+      </w:r>
+      <w:r>
+        <w:rPr>
+          <w:rStyle w:val="NormalTok"/>
+        </w:rPr>
+        <w:t xml:space="preserve">p2&lt;-</w:t>
+      </w:r>
+      <w:r>
+        <w:rPr>
+          <w:rStyle w:val="StringTok"/>
+        </w:rPr>
+        <w:t xml:space="preserve"> </w:t>
+      </w:r>
+      <w:r>
+        <w:rPr>
+          <w:rStyle w:val="KeywordTok"/>
+        </w:rPr>
+        <w:t xml:space="preserve">ggbiplot</w:t>
+      </w:r>
+      <w:r>
+        <w:rPr>
+          <w:rStyle w:val="NormalTok"/>
+        </w:rPr>
+        <w:t xml:space="preserve">(lak.pca, </w:t>
+      </w:r>
+      <w:r>
+        <w:rPr>
+          <w:rStyle w:val="DataTypeTok"/>
+        </w:rPr>
+        <w:t xml:space="preserve">choices =</w:t>
+      </w:r>
+      <w:r>
+        <w:rPr>
+          <w:rStyle w:val="NormalTok"/>
+        </w:rPr>
+        <w:t xml:space="preserve"> </w:t>
+      </w:r>
+      <w:r>
+        <w:rPr>
+          <w:rStyle w:val="DecValTok"/>
+        </w:rPr>
+        <w:t xml:space="preserve">3</w:t>
+      </w:r>
+      <w:r>
+        <w:rPr>
+          <w:rStyle w:val="OperatorTok"/>
+        </w:rPr>
+        <w:t xml:space="preserve">:</w:t>
+      </w:r>
+      <w:r>
+        <w:rPr>
+          <w:rStyle w:val="DecValTok"/>
+        </w:rPr>
+        <w:t xml:space="preserve">4</w:t>
+      </w:r>
+      <w:r>
+        <w:rPr>
+          <w:rStyle w:val="NormalTok"/>
+        </w:rPr>
+        <w:t xml:space="preserve">, </w:t>
+      </w:r>
+      <w:r>
+        <w:rPr>
+          <w:rStyle w:val="DataTypeTok"/>
+        </w:rPr>
+        <w:t xml:space="preserve">obs.scale =</w:t>
+      </w:r>
+      <w:r>
+        <w:rPr>
+          <w:rStyle w:val="NormalTok"/>
+        </w:rPr>
+        <w:t xml:space="preserve"> </w:t>
+      </w:r>
+      <w:r>
+        <w:rPr>
+          <w:rStyle w:val="DecValTok"/>
+        </w:rPr>
+        <w:t xml:space="preserve">1</w:t>
+      </w:r>
+      <w:r>
+        <w:rPr>
+          <w:rStyle w:val="NormalTok"/>
+        </w:rPr>
+        <w:t xml:space="preserve">, </w:t>
+      </w:r>
+      <w:r>
+        <w:rPr>
+          <w:rStyle w:val="DataTypeTok"/>
+        </w:rPr>
+        <w:t xml:space="preserve">var.scale =</w:t>
+      </w:r>
+      <w:r>
+        <w:rPr>
+          <w:rStyle w:val="NormalTok"/>
+        </w:rPr>
+        <w:t xml:space="preserve"> </w:t>
+      </w:r>
+      <w:r>
+        <w:rPr>
+          <w:rStyle w:val="DecValTok"/>
+        </w:rPr>
+        <w:t xml:space="preserve">1</w:t>
+      </w:r>
+      <w:r>
+        <w:rPr>
+          <w:rStyle w:val="NormalTok"/>
+        </w:rPr>
+        <w:t xml:space="preserve">,</w:t>
+      </w:r>
+      <w:r>
+        <w:rPr>
+          <w:rStyle w:val="DataTypeTok"/>
+        </w:rPr>
+        <w:t xml:space="preserve">labels=</w:t>
+      </w:r>
+      <w:r>
+        <w:rPr>
+          <w:rStyle w:val="NormalTok"/>
+        </w:rPr>
+        <w:t xml:space="preserve">label_lake</w:t>
+      </w:r>
+      <w:r>
+        <w:rPr>
+          <w:rStyle w:val="OperatorTok"/>
+        </w:rPr>
+        <w:t xml:space="preserve">$</w:t>
+      </w:r>
+      <w:r>
+        <w:rPr>
+          <w:rStyle w:val="NormalTok"/>
+        </w:rPr>
+        <w:t xml:space="preserve">Lake, </w:t>
+      </w:r>
+      <w:r>
+        <w:rPr>
+          <w:rStyle w:val="DataTypeTok"/>
+        </w:rPr>
+        <w:t xml:space="preserve">arrow.color =</w:t>
+      </w:r>
+      <w:r>
+        <w:rPr>
+          <w:rStyle w:val="NormalTok"/>
+        </w:rPr>
+        <w:t xml:space="preserve"> </w:t>
+      </w:r>
+      <w:r>
+        <w:rPr>
+          <w:rStyle w:val="StringTok"/>
+        </w:rPr>
+        <w:t xml:space="preserve">"#FF0000"</w:t>
+      </w:r>
+      <w:r>
+        <w:rPr>
+          <w:rStyle w:val="NormalTok"/>
+        </w:rPr>
+        <w:t xml:space="preserve">,</w:t>
+      </w:r>
+      <w:r>
+        <w:br w:type="textWrapping"/>
+      </w:r>
+      <w:r>
+        <w:rPr>
+          <w:rStyle w:val="NormalTok"/>
+        </w:rPr>
+        <w:t xml:space="preserve">         </w:t>
+      </w:r>
+      <w:r>
+        <w:rPr>
+          <w:rStyle w:val="CommentTok"/>
+        </w:rPr>
+        <w:t xml:space="preserve">#groups = group_lake_withoutSAK, </w:t>
+      </w:r>
+      <w:r>
+        <w:br w:type="textWrapping"/>
+      </w:r>
+      <w:r>
+        <w:rPr>
+          <w:rStyle w:val="NormalTok"/>
+        </w:rPr>
+        <w:t xml:space="preserve">         </w:t>
+      </w:r>
+      <w:r>
+        <w:rPr>
+          <w:rStyle w:val="DataTypeTok"/>
+        </w:rPr>
+        <w:t xml:space="preserve">ellipse =</w:t>
+      </w:r>
+      <w:r>
+        <w:rPr>
+          <w:rStyle w:val="NormalTok"/>
+        </w:rPr>
+        <w:t xml:space="preserve"> </w:t>
+      </w:r>
+      <w:r>
+        <w:rPr>
+          <w:rStyle w:val="OtherTok"/>
+        </w:rPr>
+        <w:t xml:space="preserve">TRUE</w:t>
+      </w:r>
+      <w:r>
+        <w:rPr>
+          <w:rStyle w:val="NormalTok"/>
+        </w:rPr>
+        <w:t xml:space="preserve">, </w:t>
+      </w:r>
+      <w:r>
+        <w:rPr>
+          <w:rStyle w:val="DataTypeTok"/>
+        </w:rPr>
+        <w:t xml:space="preserve">cicle =</w:t>
+      </w:r>
+      <w:r>
+        <w:rPr>
+          <w:rStyle w:val="NormalTok"/>
+        </w:rPr>
+        <w:t xml:space="preserve"> </w:t>
+      </w:r>
+      <w:r>
+        <w:rPr>
+          <w:rStyle w:val="OtherTok"/>
+        </w:rPr>
+        <w:t xml:space="preserve">TRUE</w:t>
+      </w:r>
+      <w:r>
+        <w:rPr>
+          <w:rStyle w:val="NormalTok"/>
+        </w:rPr>
+        <w:t xml:space="preserve">) </w:t>
+      </w:r>
+      <w:r>
+        <w:rPr>
+          <w:rStyle w:val="CommentTok"/>
+        </w:rPr>
+        <w:t xml:space="preserve">#+ xlim(-4,4) +ylim(-4,4)</w:t>
+      </w:r>
+      <w:r>
+        <w:br w:type="textWrapping"/>
+      </w:r>
+      <w:r>
+        <w:rPr>
+          <w:rStyle w:val="NormalTok"/>
+        </w:rPr>
+        <w:t xml:space="preserve">figure &lt;-</w:t>
+      </w:r>
+      <w:r>
+        <w:rPr>
+          <w:rStyle w:val="StringTok"/>
+        </w:rPr>
+        <w:t xml:space="preserve"> </w:t>
+      </w:r>
+      <w:r>
+        <w:rPr>
+          <w:rStyle w:val="KeywordTok"/>
+        </w:rPr>
+        <w:t xml:space="preserve">ggarrange</w:t>
+      </w:r>
+      <w:r>
+        <w:rPr>
+          <w:rStyle w:val="NormalTok"/>
+        </w:rPr>
+        <w:t xml:space="preserve">(p1,p2,</w:t>
+      </w:r>
+      <w:r>
+        <w:br w:type="textWrapping"/>
+      </w:r>
+      <w:r>
+        <w:rPr>
+          <w:rStyle w:val="NormalTok"/>
+        </w:rPr>
+        <w:t xml:space="preserve">                    </w:t>
+      </w:r>
+      <w:r>
+        <w:rPr>
+          <w:rStyle w:val="CommentTok"/>
+        </w:rPr>
+        <w:t xml:space="preserve">#widths = c(2.3,2),heights = c(1.1,1,1,1.2),</w:t>
+      </w:r>
+      <w:r>
+        <w:br w:type="textWrapping"/>
+      </w:r>
+      <w:r>
+        <w:rPr>
+          <w:rStyle w:val="NormalTok"/>
+        </w:rPr>
+        <w:t xml:space="preserve">                    </w:t>
+      </w:r>
+      <w:r>
+        <w:rPr>
+          <w:rStyle w:val="DataTypeTok"/>
+        </w:rPr>
+        <w:t xml:space="preserve">labels =</w:t>
+      </w:r>
+      <w:r>
+        <w:rPr>
+          <w:rStyle w:val="NormalTok"/>
+        </w:rPr>
+        <w:t xml:space="preserve"> </w:t>
+      </w:r>
+      <w:r>
+        <w:rPr>
+          <w:rStyle w:val="KeywordTok"/>
+        </w:rPr>
+        <w:t xml:space="preserve">c</w:t>
+      </w:r>
+      <w:r>
+        <w:rPr>
+          <w:rStyle w:val="NormalTok"/>
+        </w:rPr>
+        <w:t xml:space="preserve">(</w:t>
+      </w:r>
+      <w:r>
+        <w:rPr>
+          <w:rStyle w:val="StringTok"/>
+        </w:rPr>
+        <w:t xml:space="preserve">"A"</w:t>
+      </w:r>
+      <w:r>
+        <w:rPr>
+          <w:rStyle w:val="NormalTok"/>
+        </w:rPr>
+        <w:t xml:space="preserve">,</w:t>
+      </w:r>
+      <w:r>
+        <w:rPr>
+          <w:rStyle w:val="StringTok"/>
+        </w:rPr>
+        <w:t xml:space="preserve">"B"</w:t>
+      </w:r>
+      <w:r>
+        <w:rPr>
+          <w:rStyle w:val="NormalTok"/>
+        </w:rPr>
+        <w:t xml:space="preserve">),</w:t>
+      </w:r>
+      <w:r>
+        <w:br w:type="textWrapping"/>
+      </w:r>
+      <w:r>
+        <w:rPr>
+          <w:rStyle w:val="NormalTok"/>
+        </w:rPr>
+        <w:t xml:space="preserve">                    </w:t>
+      </w:r>
+      <w:r>
+        <w:rPr>
+          <w:rStyle w:val="CommentTok"/>
+        </w:rPr>
+        <w:t xml:space="preserve">#label.x = c(0.18,0,0.18,0,0.18,0,0.18,0),label.y = c(0.8,0.8,1,1,1,1,1,1),</w:t>
+      </w:r>
+      <w:r>
+        <w:br w:type="textWrapping"/>
+      </w:r>
+      <w:r>
+        <w:rPr>
+          <w:rStyle w:val="NormalTok"/>
+        </w:rPr>
+        <w:t xml:space="preserve">                    </w:t>
+      </w:r>
+      <w:r>
+        <w:rPr>
+          <w:rStyle w:val="DataTypeTok"/>
+        </w:rPr>
+        <w:t xml:space="preserve">ncol =</w:t>
+      </w:r>
+      <w:r>
+        <w:rPr>
+          <w:rStyle w:val="NormalTok"/>
+        </w:rPr>
+        <w:t xml:space="preserve"> </w:t>
+      </w:r>
+      <w:r>
+        <w:rPr>
+          <w:rStyle w:val="DecValTok"/>
+        </w:rPr>
+        <w:t xml:space="preserve">2</w:t>
+      </w:r>
+      <w:r>
+        <w:rPr>
+          <w:rStyle w:val="NormalTok"/>
+        </w:rPr>
+        <w:t xml:space="preserve">, </w:t>
+      </w:r>
+      <w:r>
+        <w:rPr>
+          <w:rStyle w:val="DataTypeTok"/>
+        </w:rPr>
+        <w:t xml:space="preserve">nrow =</w:t>
+      </w:r>
+      <w:r>
+        <w:rPr>
+          <w:rStyle w:val="NormalTok"/>
+        </w:rPr>
+        <w:t xml:space="preserve"> </w:t>
+      </w:r>
+      <w:r>
+        <w:rPr>
+          <w:rStyle w:val="DecValTok"/>
+        </w:rPr>
+        <w:t xml:space="preserve">1</w:t>
+      </w:r>
+      <w:r>
+        <w:rPr>
+          <w:rStyle w:val="NormalTok"/>
+        </w:rPr>
+        <w:t xml:space="preserve">, </w:t>
+      </w:r>
+      <w:r>
+        <w:rPr>
+          <w:rStyle w:val="DataTypeTok"/>
+        </w:rPr>
+        <w:t xml:space="preserve">common.legend =</w:t>
+      </w:r>
+      <w:r>
+        <w:rPr>
+          <w:rStyle w:val="NormalTok"/>
+        </w:rPr>
+        <w:t xml:space="preserve"> </w:t>
+      </w:r>
+      <w:r>
+        <w:rPr>
+          <w:rStyle w:val="OtherTok"/>
+        </w:rPr>
+        <w:t xml:space="preserve">TRUE</w:t>
+      </w:r>
+      <w:r>
+        <w:rPr>
+          <w:rStyle w:val="NormalTok"/>
+        </w:rPr>
+        <w:t xml:space="preserve">, </w:t>
+      </w:r>
+      <w:r>
+        <w:rPr>
+          <w:rStyle w:val="DataTypeTok"/>
+        </w:rPr>
+        <w:t xml:space="preserve">legend =</w:t>
+      </w:r>
+      <w:r>
+        <w:rPr>
+          <w:rStyle w:val="NormalTok"/>
+        </w:rPr>
+        <w:t xml:space="preserve"> </w:t>
+      </w:r>
+      <w:r>
+        <w:rPr>
+          <w:rStyle w:val="StringTok"/>
+        </w:rPr>
+        <w:t xml:space="preserve">"bottom"</w:t>
+      </w:r>
+      <w:r>
+        <w:rPr>
+          <w:rStyle w:val="NormalTok"/>
+        </w:rPr>
+        <w:t xml:space="preserve">, </w:t>
+      </w:r>
+      <w:r>
+        <w:rPr>
+          <w:rStyle w:val="DataTypeTok"/>
+        </w:rPr>
+        <w:t xml:space="preserve">align =</w:t>
+      </w:r>
+      <w:r>
+        <w:rPr>
+          <w:rStyle w:val="NormalTok"/>
+        </w:rPr>
+        <w:t xml:space="preserve"> </w:t>
+      </w:r>
+      <w:r>
+        <w:rPr>
+          <w:rStyle w:val="StringTok"/>
+        </w:rPr>
+        <w:t xml:space="preserve">"hv"</w:t>
+      </w:r>
+      <w:r>
+        <w:rPr>
+          <w:rStyle w:val="NormalTok"/>
+        </w:rPr>
+        <w:t xml:space="preserve">)</w:t>
+      </w:r>
+      <w:r>
+        <w:br w:type="textWrapping"/>
+      </w:r>
+      <w:r>
+        <w:rPr>
+          <w:rStyle w:val="NormalTok"/>
+        </w:rPr>
+        <w:t xml:space="preserve">figure</w:t>
+      </w:r>
+    </w:p>
+    <w:p>
+      <w:pPr>
+        <w:pStyle w:val="FirstParagraph"/>
+      </w:pPr>
+      <w:r>
         <w:drawing>
           <wp:inline>
-            <wp:extent cx="5334000" cy="6934200"/>
+            <wp:extent cx="4620126" cy="3696101"/>
             <wp:effectExtent b="0" l="0" r="0" t="0"/>
             <wp:docPr descr="" title="" id="1" name="Picture"/>
             <a:graphic>
               <a:graphicData uri="http://schemas.openxmlformats.org/drawingml/2006/picture">
                 <pic:pic>
                   <pic:nvPicPr>
-                    <pic:cNvPr descr="SupplementaryMaterial_files/figure-docx/Temporal%20plots-1.png" id="0" name="Picture"/>
+                    <pic:cNvPr descr="SupplementaryMaterial_files/figure-docx/unnamed-chunk-2-1.png" id="0" name="Picture"/>
                     <pic:cNvPicPr>
                       <a:picLocks noChangeArrowheads="1" noChangeAspect="1"/>
                     </pic:cNvPicPr>
@@ -300,7 +1322,7 @@
                   <pic:spPr bwMode="auto">
                     <a:xfrm>
                       <a:off x="0" y="0"/>
-                      <a:ext cx="5334000" cy="6934200"/>
+                      <a:ext cx="4620126" cy="3696101"/>
                     </a:xfrm>
                     <a:prstGeom prst="rect">
                       <a:avLst/>
@@ -321,6 +1343,440 @@
     </w:p>
     <w:p>
       <w:pPr>
+        <w:pStyle w:val="SourceCode"/>
+      </w:pPr>
+      <w:r>
+        <w:rPr>
+          <w:rStyle w:val="NormalTok"/>
+        </w:rPr>
+        <w:t xml:space="preserve">PCA &lt;-</w:t>
+      </w:r>
+      <w:r>
+        <w:rPr>
+          <w:rStyle w:val="StringTok"/>
+        </w:rPr>
+        <w:t xml:space="preserve"> </w:t>
+      </w:r>
+      <w:r>
+        <w:rPr>
+          <w:rStyle w:val="NormalTok"/>
+        </w:rPr>
+        <w:t xml:space="preserve">(</w:t>
+      </w:r>
+      <w:r>
+        <w:rPr>
+          <w:rStyle w:val="KeywordTok"/>
+        </w:rPr>
+        <w:t xml:space="preserve">data.frame</w:t>
+      </w:r>
+      <w:r>
+        <w:rPr>
+          <w:rStyle w:val="NormalTok"/>
+        </w:rPr>
+        <w:t xml:space="preserve">(label_lake</w:t>
+      </w:r>
+      <w:r>
+        <w:rPr>
+          <w:rStyle w:val="OperatorTok"/>
+        </w:rPr>
+        <w:t xml:space="preserve">$</w:t>
+      </w:r>
+      <w:r>
+        <w:rPr>
+          <w:rStyle w:val="NormalTok"/>
+        </w:rPr>
+        <w:t xml:space="preserve">Lake))</w:t>
+      </w:r>
+      <w:r>
+        <w:br w:type="textWrapping"/>
+      </w:r>
+      <w:r>
+        <w:rPr>
+          <w:rStyle w:val="NormalTok"/>
+        </w:rPr>
+        <w:t xml:space="preserve">PCA</w:t>
+      </w:r>
+      <w:r>
+        <w:rPr>
+          <w:rStyle w:val="OperatorTok"/>
+        </w:rPr>
+        <w:t xml:space="preserve">$</w:t>
+      </w:r>
+      <w:r>
+        <w:rPr>
+          <w:rStyle w:val="NormalTok"/>
+        </w:rPr>
+        <w:t xml:space="preserve">YEAR &lt;-</w:t>
+      </w:r>
+      <w:r>
+        <w:rPr>
+          <w:rStyle w:val="StringTok"/>
+        </w:rPr>
+        <w:t xml:space="preserve"> </w:t>
+      </w:r>
+      <w:r>
+        <w:rPr>
+          <w:rStyle w:val="NormalTok"/>
+        </w:rPr>
+        <w:t xml:space="preserve">label_lake</w:t>
+      </w:r>
+      <w:r>
+        <w:rPr>
+          <w:rStyle w:val="OperatorTok"/>
+        </w:rPr>
+        <w:t xml:space="preserve">$</w:t>
+      </w:r>
+      <w:r>
+        <w:rPr>
+          <w:rStyle w:val="NormalTok"/>
+        </w:rPr>
+        <w:t xml:space="preserve">YEAR</w:t>
+      </w:r>
+      <w:r>
+        <w:br w:type="textWrapping"/>
+      </w:r>
+      <w:r>
+        <w:rPr>
+          <w:rStyle w:val="NormalTok"/>
+        </w:rPr>
+        <w:t xml:space="preserve">PCA</w:t>
+      </w:r>
+      <w:r>
+        <w:rPr>
+          <w:rStyle w:val="OperatorTok"/>
+        </w:rPr>
+        <w:t xml:space="preserve">$</w:t>
+      </w:r>
+      <w:r>
+        <w:rPr>
+          <w:rStyle w:val="NormalTok"/>
+        </w:rPr>
+        <w:t xml:space="preserve">Morph_PC1 &lt;-</w:t>
+      </w:r>
+      <w:r>
+        <w:rPr>
+          <w:rStyle w:val="StringTok"/>
+        </w:rPr>
+        <w:t xml:space="preserve"> </w:t>
+      </w:r>
+      <w:r>
+        <w:rPr>
+          <w:rStyle w:val="NormalTok"/>
+        </w:rPr>
+        <w:t xml:space="preserve">lak.pca</w:t>
+      </w:r>
+      <w:r>
+        <w:rPr>
+          <w:rStyle w:val="OperatorTok"/>
+        </w:rPr>
+        <w:t xml:space="preserve">$</w:t>
+      </w:r>
+      <w:r>
+        <w:rPr>
+          <w:rStyle w:val="NormalTok"/>
+        </w:rPr>
+        <w:t xml:space="preserve">x[,</w:t>
+      </w:r>
+      <w:r>
+        <w:rPr>
+          <w:rStyle w:val="DecValTok"/>
+        </w:rPr>
+        <w:t xml:space="preserve">1</w:t>
+      </w:r>
+      <w:r>
+        <w:rPr>
+          <w:rStyle w:val="NormalTok"/>
+        </w:rPr>
+        <w:t xml:space="preserve">]</w:t>
+      </w:r>
+      <w:r>
+        <w:br w:type="textWrapping"/>
+      </w:r>
+      <w:r>
+        <w:rPr>
+          <w:rStyle w:val="NormalTok"/>
+        </w:rPr>
+        <w:t xml:space="preserve">PCA</w:t>
+      </w:r>
+      <w:r>
+        <w:rPr>
+          <w:rStyle w:val="OperatorTok"/>
+        </w:rPr>
+        <w:t xml:space="preserve">$</w:t>
+      </w:r>
+      <w:r>
+        <w:rPr>
+          <w:rStyle w:val="NormalTok"/>
+        </w:rPr>
+        <w:t xml:space="preserve">Morph_PC2 &lt;-</w:t>
+      </w:r>
+      <w:r>
+        <w:rPr>
+          <w:rStyle w:val="StringTok"/>
+        </w:rPr>
+        <w:t xml:space="preserve"> </w:t>
+      </w:r>
+      <w:r>
+        <w:rPr>
+          <w:rStyle w:val="NormalTok"/>
+        </w:rPr>
+        <w:t xml:space="preserve">lak.pca</w:t>
+      </w:r>
+      <w:r>
+        <w:rPr>
+          <w:rStyle w:val="OperatorTok"/>
+        </w:rPr>
+        <w:t xml:space="preserve">$</w:t>
+      </w:r>
+      <w:r>
+        <w:rPr>
+          <w:rStyle w:val="NormalTok"/>
+        </w:rPr>
+        <w:t xml:space="preserve">x[,</w:t>
+      </w:r>
+      <w:r>
+        <w:rPr>
+          <w:rStyle w:val="DecValTok"/>
+        </w:rPr>
+        <w:t xml:space="preserve">2</w:t>
+      </w:r>
+      <w:r>
+        <w:rPr>
+          <w:rStyle w:val="NormalTok"/>
+        </w:rPr>
+        <w:t xml:space="preserve">]</w:t>
+      </w:r>
+      <w:r>
+        <w:br w:type="textWrapping"/>
+      </w:r>
+      <w:r>
+        <w:rPr>
+          <w:rStyle w:val="NormalTok"/>
+        </w:rPr>
+        <w:t xml:space="preserve">PCA</w:t>
+      </w:r>
+      <w:r>
+        <w:rPr>
+          <w:rStyle w:val="OperatorTok"/>
+        </w:rPr>
+        <w:t xml:space="preserve">$</w:t>
+      </w:r>
+      <w:r>
+        <w:rPr>
+          <w:rStyle w:val="NormalTok"/>
+        </w:rPr>
+        <w:t xml:space="preserve">Morph_PC3 &lt;-</w:t>
+      </w:r>
+      <w:r>
+        <w:rPr>
+          <w:rStyle w:val="StringTok"/>
+        </w:rPr>
+        <w:t xml:space="preserve"> </w:t>
+      </w:r>
+      <w:r>
+        <w:rPr>
+          <w:rStyle w:val="NormalTok"/>
+        </w:rPr>
+        <w:t xml:space="preserve">lak.pca</w:t>
+      </w:r>
+      <w:r>
+        <w:rPr>
+          <w:rStyle w:val="OperatorTok"/>
+        </w:rPr>
+        <w:t xml:space="preserve">$</w:t>
+      </w:r>
+      <w:r>
+        <w:rPr>
+          <w:rStyle w:val="NormalTok"/>
+        </w:rPr>
+        <w:t xml:space="preserve">x[,</w:t>
+      </w:r>
+      <w:r>
+        <w:rPr>
+          <w:rStyle w:val="DecValTok"/>
+        </w:rPr>
+        <w:t xml:space="preserve">3</w:t>
+      </w:r>
+      <w:r>
+        <w:rPr>
+          <w:rStyle w:val="NormalTok"/>
+        </w:rPr>
+        <w:t xml:space="preserve">]</w:t>
+      </w:r>
+      <w:r>
+        <w:br w:type="textWrapping"/>
+      </w:r>
+      <w:r>
+        <w:rPr>
+          <w:rStyle w:val="NormalTok"/>
+        </w:rPr>
+        <w:t xml:space="preserve">PCA</w:t>
+      </w:r>
+      <w:r>
+        <w:rPr>
+          <w:rStyle w:val="OperatorTok"/>
+        </w:rPr>
+        <w:t xml:space="preserve">$</w:t>
+      </w:r>
+      <w:r>
+        <w:rPr>
+          <w:rStyle w:val="NormalTok"/>
+        </w:rPr>
+        <w:t xml:space="preserve">Morph_PC4 &lt;-</w:t>
+      </w:r>
+      <w:r>
+        <w:rPr>
+          <w:rStyle w:val="StringTok"/>
+        </w:rPr>
+        <w:t xml:space="preserve"> </w:t>
+      </w:r>
+      <w:r>
+        <w:rPr>
+          <w:rStyle w:val="NormalTok"/>
+        </w:rPr>
+        <w:t xml:space="preserve">lak.pca</w:t>
+      </w:r>
+      <w:r>
+        <w:rPr>
+          <w:rStyle w:val="OperatorTok"/>
+        </w:rPr>
+        <w:t xml:space="preserve">$</w:t>
+      </w:r>
+      <w:r>
+        <w:rPr>
+          <w:rStyle w:val="NormalTok"/>
+        </w:rPr>
+        <w:t xml:space="preserve">x[,</w:t>
+      </w:r>
+      <w:r>
+        <w:rPr>
+          <w:rStyle w:val="DecValTok"/>
+        </w:rPr>
+        <w:t xml:space="preserve">4</w:t>
+      </w:r>
+      <w:r>
+        <w:rPr>
+          <w:rStyle w:val="NormalTok"/>
+        </w:rPr>
+        <w:t xml:space="preserve">]</w:t>
+      </w:r>
+      <w:r>
+        <w:br w:type="textWrapping"/>
+      </w:r>
+      <w:r>
+        <w:rPr>
+          <w:rStyle w:val="NormalTok"/>
+        </w:rPr>
+        <w:t xml:space="preserve">PCA</w:t>
+      </w:r>
+      <w:r>
+        <w:rPr>
+          <w:rStyle w:val="OperatorTok"/>
+        </w:rPr>
+        <w:t xml:space="preserve">$</w:t>
+      </w:r>
+      <w:r>
+        <w:rPr>
+          <w:rStyle w:val="NormalTok"/>
+        </w:rPr>
+        <w:t xml:space="preserve">Morph_PC5 &lt;-</w:t>
+      </w:r>
+      <w:r>
+        <w:rPr>
+          <w:rStyle w:val="StringTok"/>
+        </w:rPr>
+        <w:t xml:space="preserve"> </w:t>
+      </w:r>
+      <w:r>
+        <w:rPr>
+          <w:rStyle w:val="NormalTok"/>
+        </w:rPr>
+        <w:t xml:space="preserve">lak.pca</w:t>
+      </w:r>
+      <w:r>
+        <w:rPr>
+          <w:rStyle w:val="OperatorTok"/>
+        </w:rPr>
+        <w:t xml:space="preserve">$</w:t>
+      </w:r>
+      <w:r>
+        <w:rPr>
+          <w:rStyle w:val="NormalTok"/>
+        </w:rPr>
+        <w:t xml:space="preserve">x[,</w:t>
+      </w:r>
+      <w:r>
+        <w:rPr>
+          <w:rStyle w:val="DecValTok"/>
+        </w:rPr>
+        <w:t xml:space="preserve">5</w:t>
+      </w:r>
+      <w:r>
+        <w:rPr>
+          <w:rStyle w:val="NormalTok"/>
+        </w:rPr>
+        <w:t xml:space="preserve">]</w:t>
+      </w:r>
+      <w:r>
+        <w:br w:type="textWrapping"/>
+      </w:r>
+      <w:r>
+        <w:rPr>
+          <w:rStyle w:val="KeywordTok"/>
+        </w:rPr>
+        <w:t xml:space="preserve">names</w:t>
+      </w:r>
+      <w:r>
+        <w:rPr>
+          <w:rStyle w:val="NormalTok"/>
+        </w:rPr>
+        <w:t xml:space="preserve">(PCA)[</w:t>
+      </w:r>
+      <w:r>
+        <w:rPr>
+          <w:rStyle w:val="DecValTok"/>
+        </w:rPr>
+        <w:t xml:space="preserve">1</w:t>
+      </w:r>
+      <w:r>
+        <w:rPr>
+          <w:rStyle w:val="NormalTok"/>
+        </w:rPr>
+        <w:t xml:space="preserve">]&lt;-</w:t>
+      </w:r>
+      <w:r>
+        <w:rPr>
+          <w:rStyle w:val="StringTok"/>
+        </w:rPr>
+        <w:t xml:space="preserve">"Lake"</w:t>
+      </w:r>
+    </w:p>
+    <w:p>
+      <w:pPr>
+        <w:pStyle w:val="Heading2"/>
+      </w:pPr>
+      <w:bookmarkStart w:id="29" w:name="temporal-change"/>
+      <w:bookmarkEnd w:id="29"/>
+      <w:r>
+        <w:t xml:space="preserve">Temporal change</w:t>
+      </w:r>
+    </w:p>
+    <w:p>
+      <w:pPr>
+        <w:pStyle w:val="FirstParagraph"/>
+      </w:pPr>
+      <w:r>
+        <w:t xml:space="preserve">MISSING: Temporal plot just gamma</w:t>
+      </w:r>
+      <w:r>
+        <w:t xml:space="preserve"> </w:t>
+      </w:r>
+      <w:r>
+        <w:t xml:space="preserve">Temporal plot chemical values</w:t>
+      </w:r>
+    </w:p>
+    <w:p>
+      <w:pPr>
         <w:pStyle w:val="BodyText"/>
       </w:pPr>
       <w:r>
@@ -333,49 +1789,7 @@
               <a:graphicData uri="http://schemas.openxmlformats.org/drawingml/2006/picture">
                 <pic:pic>
                   <pic:nvPicPr>
-                    <pic:cNvPr descr="SupplementaryMaterial_files/figure-docx/Tempral%20plots-1.png" id="0" name="Picture"/>
-                    <pic:cNvPicPr>
-                      <a:picLocks noChangeArrowheads="1" noChangeAspect="1"/>
-                    </pic:cNvPicPr>
-                  </pic:nvPicPr>
-                  <pic:blipFill>
-                    <a:blip r:embed="rId29"/>
-                    <a:stretch>
-                      <a:fillRect/>
-                    </a:stretch>
-                  </pic:blipFill>
-                  <pic:spPr bwMode="auto">
-                    <a:xfrm>
-                      <a:off x="0" y="0"/>
-                      <a:ext cx="5334000" cy="6934200"/>
-                    </a:xfrm>
-                    <a:prstGeom prst="rect">
-                      <a:avLst/>
-                    </a:prstGeom>
-                    <a:noFill/>
-                    <a:ln w="9525">
-                      <a:noFill/>
-                      <a:headEnd/>
-                      <a:tailEnd/>
-                    </a:ln>
-                  </pic:spPr>
-                </pic:pic>
-              </a:graphicData>
-            </a:graphic>
-          </wp:inline>
-        </w:drawing>
-      </w:r>
-      <w:r>
-        <w:drawing>
-          <wp:inline>
-            <wp:extent cx="5334000" cy="6934200"/>
-            <wp:effectExtent b="0" l="0" r="0" t="0"/>
-            <wp:docPr descr="" title="" id="1" name="Picture"/>
-            <a:graphic>
-              <a:graphicData uri="http://schemas.openxmlformats.org/drawingml/2006/picture">
-                <pic:pic>
-                  <pic:nvPicPr>
-                    <pic:cNvPr descr="SupplementaryMaterial_files/figure-docx/Tempral%20plots-2.png" id="0" name="Picture"/>
+                    <pic:cNvPr descr="SupplementaryMaterial_files/figure-docx/Temporal%20plots-1.png" id="0" name="Picture"/>
                     <pic:cNvPicPr>
                       <a:picLocks noChangeArrowheads="1" noChangeAspect="1"/>
                     </pic:cNvPicPr>
@@ -408,6 +1822,95 @@
         </w:drawing>
       </w:r>
     </w:p>
+    <w:p>
+      <w:pPr>
+        <w:pStyle w:val="BodyText"/>
+      </w:pPr>
+      <w:r>
+        <w:drawing>
+          <wp:inline>
+            <wp:extent cx="5334000" cy="6934200"/>
+            <wp:effectExtent b="0" l="0" r="0" t="0"/>
+            <wp:docPr descr="" title="" id="1" name="Picture"/>
+            <a:graphic>
+              <a:graphicData uri="http://schemas.openxmlformats.org/drawingml/2006/picture">
+                <pic:pic>
+                  <pic:nvPicPr>
+                    <pic:cNvPr descr="SupplementaryMaterial_files/figure-docx/Tempral%20plots-1.png" id="0" name="Picture"/>
+                    <pic:cNvPicPr>
+                      <a:picLocks noChangeArrowheads="1" noChangeAspect="1"/>
+                    </pic:cNvPicPr>
+                  </pic:nvPicPr>
+                  <pic:blipFill>
+                    <a:blip r:embed="rId31"/>
+                    <a:stretch>
+                      <a:fillRect/>
+                    </a:stretch>
+                  </pic:blipFill>
+                  <pic:spPr bwMode="auto">
+                    <a:xfrm>
+                      <a:off x="0" y="0"/>
+                      <a:ext cx="5334000" cy="6934200"/>
+                    </a:xfrm>
+                    <a:prstGeom prst="rect">
+                      <a:avLst/>
+                    </a:prstGeom>
+                    <a:noFill/>
+                    <a:ln w="9525">
+                      <a:noFill/>
+                      <a:headEnd/>
+                      <a:tailEnd/>
+                    </a:ln>
+                  </pic:spPr>
+                </pic:pic>
+              </a:graphicData>
+            </a:graphic>
+          </wp:inline>
+        </w:drawing>
+      </w:r>
+      <w:r>
+        <w:drawing>
+          <wp:inline>
+            <wp:extent cx="5334000" cy="6934200"/>
+            <wp:effectExtent b="0" l="0" r="0" t="0"/>
+            <wp:docPr descr="" title="" id="1" name="Picture"/>
+            <a:graphic>
+              <a:graphicData uri="http://schemas.openxmlformats.org/drawingml/2006/picture">
+                <pic:pic>
+                  <pic:nvPicPr>
+                    <pic:cNvPr descr="SupplementaryMaterial_files/figure-docx/Tempral%20plots-2.png" id="0" name="Picture"/>
+                    <pic:cNvPicPr>
+                      <a:picLocks noChangeArrowheads="1" noChangeAspect="1"/>
+                    </pic:cNvPicPr>
+                  </pic:nvPicPr>
+                  <pic:blipFill>
+                    <a:blip r:embed="rId32"/>
+                    <a:stretch>
+                      <a:fillRect/>
+                    </a:stretch>
+                  </pic:blipFill>
+                  <pic:spPr bwMode="auto">
+                    <a:xfrm>
+                      <a:off x="0" y="0"/>
+                      <a:ext cx="5334000" cy="6934200"/>
+                    </a:xfrm>
+                    <a:prstGeom prst="rect">
+                      <a:avLst/>
+                    </a:prstGeom>
+                    <a:noFill/>
+                    <a:ln w="9525">
+                      <a:noFill/>
+                      <a:headEnd/>
+                      <a:tailEnd/>
+                    </a:ln>
+                  </pic:spPr>
+                </pic:pic>
+              </a:graphicData>
+            </a:graphic>
+          </wp:inline>
+        </w:drawing>
+      </w:r>
+    </w:p>
     <w:sectPr/>
   </w:body>
 </w:document>
@@ -516,7 +2019,7 @@
     </w:lvl>
   </w:abstractNum>
   <w:abstractNum w:abstractNumId="990">
-    <w:nsid w:val="b0202d05"/>
+    <w:nsid w:val="27acc815"/>
     <w:multiLevelType w:val="multilevel"/>
     <w:lvl w:ilvl="0">
       <w:numFmt w:val="bullet"/>

</xml_diff>